<commit_message>
add function, main window, checker for products, classes for products
</commit_message>
<xml_diff>
--- a/Scripnic_project_idea.docx
+++ b/Scripnic_project_idea.docx
@@ -28,7 +28,15 @@
     </w:p>
     <w:p>
       <w:r>
-        <w:t xml:space="preserve">My idea is to create a demo version of a shopping application. The goal is to offer a good experience to the users no matter what they want to buy or sell. The idea of this app came to me from an online shop back in Moldova 999.md, where you could basically buy and sell everything. All the products would be separated in different categories, starting with phones, laptops and finishing with cars. </w:t>
+        <w:t xml:space="preserve">My idea is to create a demo version of a shopping application. The goal is to offer a good experience to the users no matter what they want to buy or sell. The idea of this app came to me from an online shop back in Moldova 999.md, where you could basically buy and sell everything. All the products would be separated in different categories, starting with phones, laptops and </w:t>
+      </w:r>
+      <w:r>
+        <w:t>much more</w:t>
+      </w:r>
+      <w:bookmarkStart w:id="0" w:name="_GoBack"/>
+      <w:bookmarkEnd w:id="0"/>
+      <w:r>
+        <w:t xml:space="preserve">. </w:t>
       </w:r>
       <w:r>
         <w:t>It may seem as a mess, but first when you’ll enter you will see just last added items, 4-8 maybe, but then when you will process with categories and filters you will be able to easily find the required product.</w:t>
@@ -97,7 +105,10 @@
         <w:t>of</w:t>
       </w:r>
       <w:r>
-        <w:t xml:space="preserve"> buyers, sellers, products, </w:t>
+        <w:t xml:space="preserve"> users,</w:t>
+      </w:r>
+      <w:r>
+        <w:t xml:space="preserve"> products, </w:t>
       </w:r>
       <w:r>
         <w:t xml:space="preserve">every category, </w:t>
@@ -136,7 +147,13 @@
         <w:t>would be able to</w:t>
       </w:r>
       <w:r>
-        <w:t xml:space="preserve"> buy or sell stuff</w:t>
+        <w:t xml:space="preserve"> buy or </w:t>
+      </w:r>
+      <w:r>
+        <w:t>add</w:t>
+      </w:r>
+      <w:r>
+        <w:t xml:space="preserve"> stuff</w:t>
       </w:r>
       <w:r>
         <w:t xml:space="preserve"> and</w:t>
@@ -166,13 +183,13 @@
         </w:numPr>
       </w:pPr>
       <w:r>
-        <w:t>Also I think some kind of chat between the buyer and seller is crucial, so this functionality should also be implemented</w:t>
-      </w:r>
-      <w:r>
-        <w:t>, via email I guess</w:t>
-      </w:r>
-      <w:r>
-        <w:t xml:space="preserve">. </w:t>
+        <w:t>Of course this is a worldwide app so the seller could put the price in USD while the buyer will buy it in euros</w:t>
+      </w:r>
+      <w:r>
+        <w:t>, so a conversion between main currencies should be implemented</w:t>
+      </w:r>
+      <w:r>
+        <w:t>.</w:t>
       </w:r>
     </w:p>
     <w:p>
@@ -184,13 +201,10 @@
         </w:numPr>
       </w:pPr>
       <w:r>
-        <w:t>Of course this is a worldwide app so the seller could put the price in USD while the buyer will buy it in euros</w:t>
-      </w:r>
-      <w:r>
-        <w:t>, so a conversion between main currencies should be implemented</w:t>
-      </w:r>
-      <w:r>
-        <w:t>.</w:t>
+        <w:t>For better understanding of the product when you press on its image it appears to you in a separate bigger window</w:t>
+      </w:r>
+      <w:r>
+        <w:t xml:space="preserve"> with all the data and reviews.</w:t>
       </w:r>
     </w:p>
     <w:p>
@@ -202,10 +216,7 @@
         </w:numPr>
       </w:pPr>
       <w:r>
-        <w:t>For better understanding of the product when you press on its image it appears to you in a separate bigger window</w:t>
-      </w:r>
-      <w:r>
-        <w:t xml:space="preserve"> with all the data and reviews.</w:t>
+        <w:t>In order to pay you will have to enter the number of your card, and the program would check if this number could be an existent one. And then you’ll get a confirmation from the shop that the payment is received.</w:t>
       </w:r>
     </w:p>
     <w:p>
@@ -217,29 +228,12 @@
         </w:numPr>
       </w:pPr>
       <w:r>
-        <w:t>In order to pay you will have to enter the number of your card, and the program would check if this number could be an existent one. And then you’ll get a confirmation from the shop that the payment is received.</w:t>
+        <w:t>Because app is still under development I think that there will be a nice idea to offer users the possibility to create new product categories, for example if someone is well informed about the washing machines market, he could create such a category.</w:t>
       </w:r>
     </w:p>
     <w:p>
       <w:pPr>
         <w:pStyle w:val="a3"/>
-        <w:numPr>
-          <w:ilvl w:val="0"/>
-          <w:numId w:val="1"/>
-        </w:numPr>
-      </w:pPr>
-      <w:r>
-        <w:t>Because app is still under development I think that there will be a nice idea to offer users the possibility to create new product categories, for example if someone is well informed about the washing machines market, he could create such a category</w:t>
-      </w:r>
-      <w:bookmarkStart w:id="0" w:name="_GoBack"/>
-      <w:bookmarkEnd w:id="0"/>
-      <w:r>
-        <w:t>.</w:t>
-      </w:r>
-    </w:p>
-    <w:p>
-      <w:pPr>
-        <w:pStyle w:val="a3"/>
       </w:pPr>
     </w:p>
     <w:p>
@@ -255,10 +249,7 @@
     </w:p>
     <w:p>
       <w:r>
-        <w:t>©</w:t>
-      </w:r>
-      <w:r>
-        <w:t xml:space="preserve"> Scripnic Dinu</w:t>
+        <w:t>© Scripnic Dinu</w:t>
       </w:r>
     </w:p>
     <w:sectPr>
@@ -1062,6 +1053,23 @@
 </file>
 
 <file path=customXml/item1.xml><?xml version="1.0" encoding="utf-8"?>
+<p:properties xmlns:p="http://schemas.microsoft.com/office/2006/metadata/properties" xmlns:xsi="http://www.w3.org/2001/XMLSchema-instance" xmlns:pc="http://schemas.microsoft.com/office/infopath/2007/PartnerControls">
+  <documentManagement>
+    <ReferenceId xmlns="6e944456-9be5-4af3-a0f1-ebf969904955" xsi:nil="true"/>
+  </documentManagement>
+</p:properties>
+</file>
+
+<file path=customXml/item2.xml><?xml version="1.0" encoding="utf-8"?>
+<?mso-contentType ?>
+<FormTemplates xmlns="http://schemas.microsoft.com/sharepoint/v3/contenttype/forms">
+  <Display>DocumentLibraryForm</Display>
+  <Edit>DocumentLibraryForm</Edit>
+  <New>DocumentLibraryForm</New>
+</FormTemplates>
+</file>
+
+<file path=customXml/item3.xml><?xml version="1.0" encoding="utf-8"?>
 <ct:contentTypeSchema xmlns:ct="http://schemas.microsoft.com/office/2006/metadata/contentType" xmlns:ma="http://schemas.microsoft.com/office/2006/metadata/properties/metaAttributes" ct:_="" ma:_="" ma:contentTypeName="Dokument" ma:contentTypeID="0x010100682E07596B63BD4FBE653769EF2A0149" ma:contentTypeVersion="5" ma:contentTypeDescription="Ein neues Dokument erstellen." ma:contentTypeScope="" ma:versionID="151078179a819ce9c05d1ea57d377e91">
   <xsd:schema xmlns:xsd="http://www.w3.org/2001/XMLSchema" xmlns:xs="http://www.w3.org/2001/XMLSchema" xmlns:p="http://schemas.microsoft.com/office/2006/metadata/properties" xmlns:ns2="6e944456-9be5-4af3-a0f1-ebf969904955" targetNamespace="http://schemas.microsoft.com/office/2006/metadata/properties" ma:root="true" ma:fieldsID="851c7223f1d7806a2d75dcd36dcedde1" ns2:_="">
     <xsd:import namespace="6e944456-9be5-4af3-a0f1-ebf969904955"/>
@@ -1213,31 +1221,38 @@
 </ct:contentTypeSchema>
 </file>
 
-<file path=customXml/item2.xml><?xml version="1.0" encoding="utf-8"?>
-<?mso-contentType ?>
-<FormTemplates xmlns="http://schemas.microsoft.com/sharepoint/v3/contenttype/forms">
-  <Display>DocumentLibraryForm</Display>
-  <Edit>DocumentLibraryForm</Edit>
-  <New>DocumentLibraryForm</New>
-</FormTemplates>
-</file>
-
-<file path=customXml/item3.xml><?xml version="1.0" encoding="utf-8"?>
-<p:properties xmlns:p="http://schemas.microsoft.com/office/2006/metadata/properties" xmlns:xsi="http://www.w3.org/2001/XMLSchema-instance" xmlns:pc="http://schemas.microsoft.com/office/infopath/2007/PartnerControls">
-  <documentManagement>
-    <ReferenceId xmlns="6e944456-9be5-4af3-a0f1-ebf969904955" xsi:nil="true"/>
-  </documentManagement>
-</p:properties>
-</file>
-
 <file path=customXml/itemProps1.xml><?xml version="1.0" encoding="utf-8"?>
-<ds:datastoreItem xmlns:ds="http://schemas.openxmlformats.org/officeDocument/2006/customXml" ds:itemID="{4E592432-F3ED-49B1-9DF2-7712073E784A}"/>
+<ds:datastoreItem xmlns:ds="http://schemas.openxmlformats.org/officeDocument/2006/customXml" ds:itemID="{71791896-4167-4263-9757-D2727750A59A}">
+  <ds:schemaRefs>
+    <ds:schemaRef ds:uri="http://schemas.microsoft.com/office/2006/metadata/properties"/>
+    <ds:schemaRef ds:uri="http://schemas.microsoft.com/office/infopath/2007/PartnerControls"/>
+    <ds:schemaRef ds:uri="6e944456-9be5-4af3-a0f1-ebf969904955"/>
+  </ds:schemaRefs>
+</ds:datastoreItem>
 </file>
 
 <file path=customXml/itemProps2.xml><?xml version="1.0" encoding="utf-8"?>
-<ds:datastoreItem xmlns:ds="http://schemas.openxmlformats.org/officeDocument/2006/customXml" ds:itemID="{C8B2BAEB-999A-459E-85C9-DB05AF23D1CA}"/>
+<ds:datastoreItem xmlns:ds="http://schemas.openxmlformats.org/officeDocument/2006/customXml" ds:itemID="{C8B2BAEB-999A-459E-85C9-DB05AF23D1CA}">
+  <ds:schemaRefs>
+    <ds:schemaRef ds:uri="http://schemas.microsoft.com/sharepoint/v3/contenttype/forms"/>
+  </ds:schemaRefs>
+</ds:datastoreItem>
 </file>
 
 <file path=customXml/itemProps3.xml><?xml version="1.0" encoding="utf-8"?>
-<ds:datastoreItem xmlns:ds="http://schemas.openxmlformats.org/officeDocument/2006/customXml" ds:itemID="{71791896-4167-4263-9757-D2727750A59A}"/>
+<ds:datastoreItem xmlns:ds="http://schemas.openxmlformats.org/officeDocument/2006/customXml" ds:itemID="{4E592432-F3ED-49B1-9DF2-7712073E784A}">
+  <ds:schemaRefs>
+    <ds:schemaRef ds:uri="http://schemas.microsoft.com/office/2006/metadata/contentType"/>
+    <ds:schemaRef ds:uri="http://schemas.microsoft.com/office/2006/metadata/properties/metaAttributes"/>
+    <ds:schemaRef ds:uri="http://www.w3.org/2001/XMLSchema"/>
+    <ds:schemaRef ds:uri="http://schemas.microsoft.com/office/2006/metadata/properties"/>
+    <ds:schemaRef ds:uri="6e944456-9be5-4af3-a0f1-ebf969904955"/>
+    <ds:schemaRef ds:uri="http://schemas.microsoft.com/office/2006/documentManagement/types"/>
+    <ds:schemaRef ds:uri="http://schemas.microsoft.com/office/infopath/2007/PartnerControls"/>
+    <ds:schemaRef ds:uri="http://schemas.openxmlformats.org/package/2006/metadata/core-properties"/>
+    <ds:schemaRef ds:uri="http://purl.org/dc/elements/1.1/"/>
+    <ds:schemaRef ds:uri="http://purl.org/dc/terms/"/>
+    <ds:schemaRef ds:uri="http://schemas.microsoft.com/internal/obd"/>
+  </ds:schemaRefs>
+</ds:datastoreItem>
 </file>
</xml_diff>